<commit_message>
updated the thesis at 11:16 on 2020-04-29 by WH
</commit_message>
<xml_diff>
--- a/Utah/finale/论文初稿.docx
+++ b/Utah/finale/论文初稿.docx
@@ -4,37 +4,17 @@
   <w:body>
     <w:p>
       <w:pPr>
-        <w:ind w:firstLine="576"/>
+        <w:pStyle w:val="Heading1"/>
         <w:jc w:val="center"/>
         <w:rPr>
-          <w:rFonts w:ascii="Times New Roman" w:eastAsia="STSong" w:hAnsi="Times New Roman"/>
-          <w:sz w:val="28"/>
-          <w:szCs w:val="28"/>
+          <w:rFonts w:ascii="SimHei" w:eastAsia="SimHei" w:hAnsi="SimHei"/>
         </w:rPr>
       </w:pPr>
       <w:r>
         <w:rPr>
-          <w:rFonts w:ascii="Times New Roman" w:eastAsia="STSong" w:hAnsi="Times New Roman" w:hint="eastAsia"/>
-          <w:sz w:val="28"/>
-          <w:szCs w:val="28"/>
-        </w:rPr>
-        <w:t>基于</w:t>
-      </w:r>
-      <w:r>
-        <w:rPr>
-          <w:rFonts w:ascii="Times New Roman" w:eastAsia="STSong" w:hAnsi="Times New Roman" w:hint="eastAsia"/>
-          <w:sz w:val="28"/>
-          <w:szCs w:val="28"/>
-        </w:rPr>
-        <w:t>Spark</w:t>
-      </w:r>
-      <w:r>
-        <w:rPr>
-          <w:rFonts w:ascii="Times New Roman" w:eastAsia="STSong" w:hAnsi="Times New Roman" w:hint="eastAsia"/>
-          <w:sz w:val="28"/>
-          <w:szCs w:val="28"/>
-        </w:rPr>
-        <w:t>的人工智能知识图谱构建</w:t>
+          <w:rFonts w:ascii="SimHei" w:eastAsia="SimHei" w:hAnsi="SimHei" w:hint="eastAsia"/>
+        </w:rPr>
+        <w:t>基于Spark的人工智能知识图谱构建</w:t>
       </w:r>
     </w:p>
     <w:p>
@@ -50,7 +30,7 @@
     </w:p>
     <w:p>
       <w:pPr>
-        <w:ind w:firstLine="576"/>
+        <w:spacing w:line="440" w:lineRule="exact"/>
         <w:rPr>
           <w:rFonts w:ascii="Times New Roman" w:eastAsia="STSong" w:hAnsi="Times New Roman"/>
           <w:sz w:val="28"/>
@@ -59,54 +39,270 @@
       </w:pPr>
       <w:r>
         <w:rPr>
-          <w:rFonts w:ascii="Times New Roman" w:eastAsia="STSong" w:hAnsi="Times New Roman" w:hint="eastAsia"/>
-          <w:sz w:val="28"/>
-          <w:szCs w:val="28"/>
-        </w:rPr>
-        <w:t>摘要：</w:t>
-      </w:r>
-      <w:r>
-        <w:rPr>
-          <w:rFonts w:ascii="Times New Roman" w:eastAsia="STSong" w:hAnsi="Times New Roman" w:hint="eastAsia"/>
-          <w:sz w:val="28"/>
-          <w:szCs w:val="28"/>
-        </w:rPr>
-        <w:t>本文。</w:t>
+          <w:rFonts w:ascii="SimHei" w:eastAsia="SimHei" w:hAnsi="SimHei" w:hint="eastAsia"/>
+          <w:sz w:val="28"/>
+          <w:szCs w:val="28"/>
+        </w:rPr>
+        <w:t>摘</w:t>
+      </w:r>
+      <w:r>
+        <w:rPr>
+          <w:rFonts w:ascii="SimHei" w:eastAsia="SimHei" w:hAnsi="SimHei" w:hint="eastAsia"/>
+          <w:sz w:val="28"/>
+          <w:szCs w:val="28"/>
+        </w:rPr>
+        <w:t xml:space="preserve"> </w:t>
+      </w:r>
+      <w:r>
+        <w:rPr>
+          <w:rFonts w:ascii="SimHei" w:eastAsia="SimHei" w:hAnsi="SimHei"/>
+          <w:sz w:val="28"/>
+          <w:szCs w:val="28"/>
+        </w:rPr>
+        <w:t xml:space="preserve"> </w:t>
+      </w:r>
+      <w:r>
+        <w:rPr>
+          <w:rFonts w:ascii="SimHei" w:eastAsia="SimHei" w:hAnsi="SimHei" w:hint="eastAsia"/>
+          <w:sz w:val="28"/>
+          <w:szCs w:val="28"/>
+        </w:rPr>
+        <w:t>要：</w:t>
+      </w:r>
+      <w:r>
+        <w:rPr>
+          <w:rFonts w:ascii="Times New Roman" w:eastAsia="STSong" w:hAnsi="Times New Roman" w:hint="eastAsia"/>
+          <w:sz w:val="28"/>
+          <w:szCs w:val="28"/>
+        </w:rPr>
+        <w:t>随着计算机大数据的快速发展，可以借助于互联网平台的各种工具找到有价值内容，但海量数据給筛选、组织与评价带来极大困难</w:t>
+      </w:r>
+      <w:r>
+        <w:rPr>
+          <w:rFonts w:ascii="Times New Roman" w:eastAsia="STSong" w:hAnsi="Times New Roman" w:hint="eastAsia"/>
+          <w:sz w:val="28"/>
+          <w:szCs w:val="28"/>
+        </w:rPr>
+        <w:t>。</w:t>
+      </w:r>
+      <w:r>
+        <w:rPr>
+          <w:rFonts w:ascii="Times New Roman" w:eastAsia="STSong" w:hAnsi="Times New Roman" w:hint="eastAsia"/>
+          <w:sz w:val="28"/>
+          <w:szCs w:val="28"/>
+        </w:rPr>
+        <w:t>知识图谱</w:t>
+      </w:r>
+      <w:r>
+        <w:rPr>
+          <w:rFonts w:ascii="Times New Roman" w:eastAsia="STSong" w:hAnsi="Times New Roman" w:hint="eastAsia"/>
+          <w:sz w:val="28"/>
+          <w:szCs w:val="28"/>
+        </w:rPr>
+        <w:t>具有强大的语义处理与开放互联能力</w:t>
+      </w:r>
+      <w:r>
+        <w:rPr>
+          <w:rFonts w:ascii="Times New Roman" w:eastAsia="STSong" w:hAnsi="Times New Roman" w:hint="eastAsia"/>
+          <w:sz w:val="28"/>
+          <w:szCs w:val="28"/>
+        </w:rPr>
+        <w:t>，</w:t>
+      </w:r>
+      <w:r>
+        <w:rPr>
+          <w:rFonts w:ascii="Times New Roman" w:eastAsia="STSong" w:hAnsi="Times New Roman" w:hint="eastAsia"/>
+          <w:sz w:val="28"/>
+          <w:szCs w:val="28"/>
+        </w:rPr>
+        <w:t>可以</w:t>
+      </w:r>
+      <w:r>
+        <w:rPr>
+          <w:rFonts w:ascii="Times New Roman" w:eastAsia="STSong" w:hAnsi="Times New Roman" w:hint="eastAsia"/>
+          <w:sz w:val="28"/>
+          <w:szCs w:val="28"/>
+        </w:rPr>
+        <w:t>精确地表达概念</w:t>
+      </w:r>
+      <w:r>
+        <w:rPr>
+          <w:rFonts w:ascii="Times New Roman" w:eastAsia="STSong" w:hAnsi="Times New Roman" w:hint="eastAsia"/>
+          <w:sz w:val="28"/>
+          <w:szCs w:val="28"/>
+        </w:rPr>
+        <w:t>及其</w:t>
+      </w:r>
+      <w:r>
+        <w:rPr>
+          <w:rFonts w:ascii="Times New Roman" w:eastAsia="STSong" w:hAnsi="Times New Roman" w:hint="eastAsia"/>
+          <w:sz w:val="28"/>
+          <w:szCs w:val="28"/>
+        </w:rPr>
+        <w:t>相互关系所构成地语义网络</w:t>
+      </w:r>
+      <w:r>
+        <w:rPr>
+          <w:rFonts w:ascii="Times New Roman" w:eastAsia="STSong" w:hAnsi="Times New Roman" w:hint="eastAsia"/>
+          <w:sz w:val="28"/>
+          <w:szCs w:val="28"/>
+        </w:rPr>
+        <w:t>，</w:t>
+      </w:r>
+      <w:r>
+        <w:rPr>
+          <w:rFonts w:ascii="Times New Roman" w:eastAsia="STSong" w:hAnsi="Times New Roman" w:hint="eastAsia"/>
+          <w:sz w:val="28"/>
+          <w:szCs w:val="28"/>
+        </w:rPr>
+        <w:t>更好地为机器所理解</w:t>
+      </w:r>
+      <w:r>
+        <w:rPr>
+          <w:rFonts w:ascii="Times New Roman" w:eastAsia="STSong" w:hAnsi="Times New Roman" w:hint="eastAsia"/>
+          <w:sz w:val="28"/>
+          <w:szCs w:val="28"/>
+        </w:rPr>
+        <w:t>；</w:t>
+      </w:r>
+      <w:r>
+        <w:rPr>
+          <w:rFonts w:ascii="Times New Roman" w:eastAsia="STSong" w:hAnsi="Times New Roman" w:hint="eastAsia"/>
+          <w:sz w:val="28"/>
+          <w:szCs w:val="28"/>
+        </w:rPr>
+        <w:t>且</w:t>
+      </w:r>
+      <w:r>
+        <w:rPr>
+          <w:rFonts w:ascii="Times New Roman" w:eastAsia="STSong" w:hAnsi="Times New Roman" w:hint="eastAsia"/>
+          <w:sz w:val="28"/>
+          <w:szCs w:val="28"/>
+        </w:rPr>
+        <w:t>能够帮助用户快速</w:t>
+      </w:r>
+      <w:r>
+        <w:rPr>
+          <w:rFonts w:ascii="Times New Roman" w:eastAsia="STSong" w:hAnsi="Times New Roman" w:hint="eastAsia"/>
+          <w:sz w:val="28"/>
+          <w:szCs w:val="28"/>
+        </w:rPr>
+        <w:t>、准确地检索</w:t>
+      </w:r>
+      <w:r>
+        <w:rPr>
+          <w:rFonts w:ascii="Times New Roman" w:eastAsia="STSong" w:hAnsi="Times New Roman" w:hint="eastAsia"/>
+          <w:sz w:val="28"/>
+          <w:szCs w:val="28"/>
+        </w:rPr>
+        <w:t>所需要地信息。</w:t>
+      </w:r>
+      <w:r>
+        <w:rPr>
+          <w:rFonts w:ascii="Times New Roman" w:eastAsia="STSong" w:hAnsi="Times New Roman" w:hint="eastAsia"/>
+          <w:sz w:val="28"/>
+          <w:szCs w:val="28"/>
+        </w:rPr>
+        <w:t>本文基于</w:t>
+      </w:r>
+      <w:r>
+        <w:rPr>
+          <w:rFonts w:ascii="Times New Roman" w:eastAsia="STSong" w:hAnsi="Times New Roman" w:hint="eastAsia"/>
+          <w:sz w:val="28"/>
+          <w:szCs w:val="28"/>
+        </w:rPr>
+        <w:t>Spark</w:t>
+      </w:r>
+      <w:r>
+        <w:rPr>
+          <w:rFonts w:ascii="Times New Roman" w:eastAsia="STSong" w:hAnsi="Times New Roman" w:hint="eastAsia"/>
+          <w:sz w:val="28"/>
+          <w:szCs w:val="28"/>
+        </w:rPr>
+        <w:t>平台</w:t>
+      </w:r>
+      <w:r>
+        <w:rPr>
+          <w:rFonts w:ascii="Times New Roman" w:eastAsia="STSong" w:hAnsi="Times New Roman" w:hint="eastAsia"/>
+          <w:sz w:val="28"/>
+          <w:szCs w:val="28"/>
+        </w:rPr>
+        <w:t>构建了</w:t>
+      </w:r>
+      <w:r>
+        <w:rPr>
+          <w:rFonts w:ascii="Times New Roman" w:eastAsia="STSong" w:hAnsi="Times New Roman" w:hint="eastAsia"/>
+          <w:sz w:val="28"/>
+          <w:szCs w:val="28"/>
+        </w:rPr>
+        <w:t>人工智能</w:t>
+      </w:r>
+      <w:r>
+        <w:rPr>
+          <w:rFonts w:ascii="Times New Roman" w:eastAsia="STSong" w:hAnsi="Times New Roman" w:hint="eastAsia"/>
+          <w:sz w:val="28"/>
+          <w:szCs w:val="28"/>
+        </w:rPr>
+        <w:t>中的</w:t>
+      </w:r>
+      <w:r>
+        <w:rPr>
+          <w:rFonts w:ascii="Times New Roman" w:eastAsia="STSong" w:hAnsi="Times New Roman" w:hint="eastAsia"/>
+          <w:sz w:val="28"/>
+          <w:szCs w:val="28"/>
+        </w:rPr>
+        <w:t>机器学习、自然语言处理与机器视觉等三个</w:t>
+      </w:r>
+      <w:r>
+        <w:rPr>
+          <w:rFonts w:ascii="Times New Roman" w:eastAsia="STSong" w:hAnsi="Times New Roman" w:hint="eastAsia"/>
+          <w:sz w:val="28"/>
+          <w:szCs w:val="28"/>
+        </w:rPr>
+        <w:t>领域的知识图谱，</w:t>
+      </w:r>
+      <w:r>
+        <w:rPr>
+          <w:rFonts w:ascii="Times New Roman" w:eastAsia="STSong" w:hAnsi="Times New Roman" w:hint="eastAsia"/>
+          <w:sz w:val="28"/>
+          <w:szCs w:val="28"/>
+        </w:rPr>
+        <w:t>完成</w:t>
+      </w:r>
+      <w:r>
+        <w:rPr>
+          <w:rFonts w:ascii="Times New Roman" w:eastAsia="STSong" w:hAnsi="Times New Roman" w:hint="eastAsia"/>
+          <w:sz w:val="28"/>
+          <w:szCs w:val="28"/>
+        </w:rPr>
+        <w:t>相关</w:t>
+      </w:r>
+      <w:r>
+        <w:rPr>
+          <w:rFonts w:ascii="Times New Roman" w:eastAsia="STSong" w:hAnsi="Times New Roman" w:hint="eastAsia"/>
+          <w:sz w:val="28"/>
+          <w:szCs w:val="28"/>
+        </w:rPr>
+        <w:t>知识的重整</w:t>
+      </w:r>
+      <w:r>
+        <w:rPr>
+          <w:rFonts w:ascii="Times New Roman" w:eastAsia="STSong" w:hAnsi="Times New Roman" w:hint="eastAsia"/>
+          <w:sz w:val="28"/>
+          <w:szCs w:val="28"/>
+        </w:rPr>
+        <w:t>，取得了较好的实验效果。</w:t>
       </w:r>
     </w:p>
     <w:p>
       <w:pPr>
         <w:ind w:firstLine="576"/>
         <w:rPr>
-          <w:rFonts w:ascii="Times New Roman" w:eastAsia="STSong" w:hAnsi="Times New Roman"/>
+          <w:rFonts w:ascii="Times New Roman" w:eastAsia="STSong" w:hAnsi="Times New Roman" w:hint="eastAsia"/>
           <w:sz w:val="28"/>
           <w:szCs w:val="28"/>
         </w:rPr>
       </w:pPr>
-      <w:r>
-        <w:rPr>
-          <w:rFonts w:ascii="Times New Roman" w:eastAsia="STSong" w:hAnsi="Times New Roman" w:hint="eastAsia"/>
-          <w:sz w:val="28"/>
-          <w:szCs w:val="28"/>
-        </w:rPr>
-        <w:t>关键词：知识图谱；</w:t>
-      </w:r>
-      <w:r>
-        <w:rPr>
-          <w:rFonts w:ascii="Times New Roman" w:eastAsia="STSong" w:hAnsi="Times New Roman" w:hint="eastAsia"/>
-          <w:sz w:val="28"/>
-          <w:szCs w:val="28"/>
-        </w:rPr>
-        <w:t>Spark</w:t>
-      </w:r>
-      <w:r>
-        <w:rPr>
-          <w:rFonts w:ascii="Times New Roman" w:eastAsia="STSong" w:hAnsi="Times New Roman" w:hint="eastAsia"/>
-          <w:sz w:val="28"/>
-          <w:szCs w:val="28"/>
-        </w:rPr>
-        <w:t>；可视化</w:t>
-      </w:r>
     </w:p>
     <w:p>
       <w:pPr>
@@ -119,43 +315,11 @@
       </w:pPr>
       <w:r>
         <w:rPr>
-          <w:rFonts w:ascii="Times New Roman" w:eastAsia="STSong" w:hAnsi="Times New Roman"/>
-          <w:sz w:val="28"/>
-          <w:szCs w:val="28"/>
-        </w:rPr>
-        <w:t>A</w:t>
-      </w:r>
-      <w:r>
-        <w:rPr>
-          <w:rFonts w:ascii="Times New Roman" w:eastAsia="STSong" w:hAnsi="Times New Roman" w:hint="eastAsia"/>
-          <w:sz w:val="28"/>
-          <w:szCs w:val="28"/>
-        </w:rPr>
-        <w:t>bstract:</w:t>
-      </w:r>
-      <w:r>
-        <w:rPr>
-          <w:rFonts w:ascii="Times New Roman" w:eastAsia="STSong" w:hAnsi="Times New Roman"/>
-          <w:sz w:val="28"/>
-          <w:szCs w:val="28"/>
-        </w:rPr>
-        <w:t xml:space="preserve"> </w:t>
-      </w:r>
-      <w:r>
-        <w:rPr>
-          <w:rFonts w:ascii="Times New Roman" w:eastAsia="STSong" w:hAnsi="Times New Roman"/>
-          <w:sz w:val="28"/>
-          <w:szCs w:val="28"/>
-        </w:rPr>
-        <w:t>Knowledge Graph</w:t>
-      </w:r>
-      <w:r>
-        <w:rPr>
-          <w:rFonts w:ascii="Times New Roman" w:eastAsia="STSong" w:hAnsi="Times New Roman"/>
-          <w:sz w:val="28"/>
-          <w:szCs w:val="28"/>
-        </w:rPr>
-        <w:t xml:space="preserve">; </w:t>
+          <w:rFonts w:ascii="Times New Roman" w:eastAsia="STSong" w:hAnsi="Times New Roman" w:hint="eastAsia"/>
+          <w:sz w:val="28"/>
+          <w:szCs w:val="28"/>
+        </w:rPr>
+        <w:t>关键词：知识图谱；</w:t>
       </w:r>
       <w:r>
         <w:rPr>
@@ -167,19 +331,11 @@
       </w:r>
       <w:r>
         <w:rPr>
-          <w:rFonts w:ascii="Times New Roman" w:eastAsia="STSong" w:hAnsi="Times New Roman"/>
-          <w:sz w:val="28"/>
-          <w:szCs w:val="28"/>
-        </w:rPr>
-        <w:t xml:space="preserve">; </w:t>
-      </w:r>
-      <w:r>
-        <w:rPr>
-          <w:rFonts w:ascii="Times New Roman" w:eastAsia="STSong" w:hAnsi="Times New Roman"/>
-          <w:sz w:val="28"/>
-          <w:szCs w:val="28"/>
-        </w:rPr>
-        <w:t>Visualization</w:t>
+          <w:rFonts w:ascii="Times New Roman" w:eastAsia="STSong" w:hAnsi="Times New Roman" w:hint="eastAsia"/>
+          <w:sz w:val="28"/>
+          <w:szCs w:val="28"/>
+        </w:rPr>
+        <w:t>；可视化</w:t>
       </w:r>
     </w:p>
     <w:p>
@@ -197,6 +353,48 @@
           <w:sz w:val="28"/>
           <w:szCs w:val="28"/>
         </w:rPr>
+        <w:t>A</w:t>
+      </w:r>
+      <w:r>
+        <w:rPr>
+          <w:rFonts w:ascii="Times New Roman" w:eastAsia="STSong" w:hAnsi="Times New Roman" w:hint="eastAsia"/>
+          <w:sz w:val="28"/>
+          <w:szCs w:val="28"/>
+        </w:rPr>
+        <w:t>bstract:</w:t>
+      </w:r>
+      <w:r>
+        <w:rPr>
+          <w:rFonts w:ascii="Times New Roman" w:eastAsia="STSong" w:hAnsi="Times New Roman"/>
+          <w:sz w:val="28"/>
+          <w:szCs w:val="28"/>
+        </w:rPr>
+        <w:t xml:space="preserve"> </w:t>
+      </w:r>
+      <w:r>
+        <w:rPr>
+          <w:rFonts w:ascii="Times New Roman" w:eastAsia="STSong" w:hAnsi="Times New Roman"/>
+          <w:sz w:val="28"/>
+          <w:szCs w:val="28"/>
+        </w:rPr>
+        <w:t>With the rapid development of computer big data, valuable contents can be found by means of various tools of the Internet platform, but massive data brings great difficulties in screening, organization and evaluation. Knowledge map has powerful semantic processing and open interconnection ability, and it can accurately express the semantic network formed by concepts and their interrelationships, so as to be better understood by machines. And can help users quickly and accurately retrieve the information they need. Based on Spark platform, this paper constructs the knowledge map of machine learning, natural language processing and machine vision in artificial intelligence, completes the reorganization of relevant knowledge, and achieves good experimental results.</w:t>
+      </w:r>
+    </w:p>
+    <w:p>
+      <w:pPr>
+        <w:ind w:firstLine="576"/>
+        <w:rPr>
+          <w:rFonts w:ascii="Times New Roman" w:eastAsia="STSong" w:hAnsi="Times New Roman"/>
+          <w:sz w:val="28"/>
+          <w:szCs w:val="28"/>
+        </w:rPr>
+      </w:pPr>
+      <w:r>
+        <w:rPr>
+          <w:rFonts w:ascii="Times New Roman" w:eastAsia="STSong" w:hAnsi="Times New Roman"/>
+          <w:sz w:val="28"/>
+          <w:szCs w:val="28"/>
+        </w:rPr>
         <w:t>K</w:t>
       </w:r>
       <w:r>
@@ -214,6 +412,54 @@
           <w:szCs w:val="28"/>
         </w:rPr>
         <w:t>:</w:t>
+      </w:r>
+      <w:r>
+        <w:rPr>
+          <w:rFonts w:ascii="Times New Roman" w:eastAsia="STSong" w:hAnsi="Times New Roman"/>
+          <w:sz w:val="28"/>
+          <w:szCs w:val="28"/>
+        </w:rPr>
+        <w:t xml:space="preserve"> </w:t>
+      </w:r>
+      <w:r>
+        <w:rPr>
+          <w:rFonts w:ascii="Times New Roman" w:eastAsia="STSong" w:hAnsi="Times New Roman"/>
+          <w:sz w:val="28"/>
+          <w:szCs w:val="28"/>
+        </w:rPr>
+        <w:t>Knowledge Graph</w:t>
+      </w:r>
+      <w:r>
+        <w:rPr>
+          <w:rFonts w:ascii="Times New Roman" w:eastAsia="STSong" w:hAnsi="Times New Roman"/>
+          <w:sz w:val="28"/>
+          <w:szCs w:val="28"/>
+        </w:rPr>
+        <w:t xml:space="preserve">; </w:t>
+      </w:r>
+      <w:r>
+        <w:rPr>
+          <w:rFonts w:ascii="Times New Roman" w:eastAsia="STSong" w:hAnsi="Times New Roman" w:hint="eastAsia"/>
+          <w:sz w:val="28"/>
+          <w:szCs w:val="28"/>
+        </w:rPr>
+        <w:t>Spark</w:t>
+      </w:r>
+      <w:r>
+        <w:rPr>
+          <w:rFonts w:ascii="Times New Roman" w:eastAsia="STSong" w:hAnsi="Times New Roman"/>
+          <w:sz w:val="28"/>
+          <w:szCs w:val="28"/>
+        </w:rPr>
+        <w:t xml:space="preserve">; </w:t>
+      </w:r>
+      <w:r>
+        <w:rPr>
+          <w:rFonts w:ascii="Times New Roman" w:eastAsia="STSong" w:hAnsi="Times New Roman"/>
+          <w:sz w:val="28"/>
+          <w:szCs w:val="28"/>
+        </w:rPr>
+        <w:t>Visualization</w:t>
       </w:r>
     </w:p>
     <w:p>
@@ -452,7 +698,16 @@
           <w:sz w:val="28"/>
           <w:szCs w:val="28"/>
         </w:rPr>
-        <w:t>。可见，人工智能在现代科学技术与经济社会中有着不可替代的地位，随着</w:t>
+        <w:t>。可</w:t>
+      </w:r>
+      <w:r>
+        <w:rPr>
+          <w:rFonts w:ascii="Times New Roman" w:eastAsia="STSong" w:hAnsi="Times New Roman" w:hint="eastAsia"/>
+          <w:sz w:val="28"/>
+          <w:szCs w:val="28"/>
+        </w:rPr>
+        <w:lastRenderedPageBreak/>
+        <w:t>见，人工智能在现代科学技术与经济社会中有着不可替代的地位，随着</w:t>
       </w:r>
       <w:r>
         <w:rPr>
@@ -593,7 +848,6 @@
           <w:sz w:val="28"/>
           <w:szCs w:val="28"/>
         </w:rPr>
-        <w:lastRenderedPageBreak/>
         <w:t>综上所述，本文的目的是构建一个面向学习者尤其是本科生的人工智能领域的垂直知识图谱。人工智能领域繁多，我们选取机器学习、自然语言处理与机器视觉等三个领域作为代表。</w:t>
       </w:r>
     </w:p>
@@ -675,6 +929,7 @@
           <w:noProof/>
           <w:szCs w:val="21"/>
         </w:rPr>
+        <w:lastRenderedPageBreak/>
         <w:drawing>
           <wp:inline distT="0" distB="0" distL="0" distR="0" wp14:anchorId="7EAF5807" wp14:editId="27D0F922">
             <wp:extent cx="5356860" cy="2750820"/>
@@ -853,16 +1108,7 @@
           <w:sz w:val="28"/>
           <w:szCs w:val="28"/>
         </w:rPr>
-        <w:t>），实验表明该模</w:t>
-      </w:r>
-      <w:r>
-        <w:rPr>
-          <w:rFonts w:ascii="Times New Roman" w:eastAsia="STSong" w:hAnsi="Times New Roman" w:hint="eastAsia"/>
-          <w:sz w:val="28"/>
-          <w:szCs w:val="28"/>
-        </w:rPr>
-        <w:lastRenderedPageBreak/>
-        <w:t>型在各项评价指标上得到了提升；杨玉基等</w:t>
+        <w:t>），实验表明该模型在各项评价指标上得到了提升；杨玉基等</w:t>
       </w:r>
       <w:r>
         <w:rPr>
@@ -1131,7 +1377,16 @@
           <w:sz w:val="28"/>
           <w:szCs w:val="28"/>
         </w:rPr>
-        <w:t>利用相关技术构建了医学知识图谱，在医药卫生知识服务系统平台取得了理想的效果；白如江等</w:t>
+        <w:t>利用相关技术构建了医学知识图谱，在医药卫</w:t>
+      </w:r>
+      <w:r>
+        <w:rPr>
+          <w:rFonts w:ascii="Times New Roman" w:eastAsia="STSong" w:hAnsi="Times New Roman" w:hint="eastAsia"/>
+          <w:sz w:val="28"/>
+          <w:szCs w:val="28"/>
+        </w:rPr>
+        <w:lastRenderedPageBreak/>
+        <w:t>生知识服务系统平台取得了理想的效果；白如江等</w:t>
       </w:r>
       <w:r>
         <w:rPr>
@@ -1388,7 +1643,6 @@
           <w:sz w:val="28"/>
           <w:szCs w:val="28"/>
         </w:rPr>
-        <w:lastRenderedPageBreak/>
         <w:t xml:space="preserve">2 </w:t>
       </w:r>
       <w:r>
@@ -1663,6 +1917,7 @@
           <w:sz w:val="28"/>
           <w:szCs w:val="28"/>
         </w:rPr>
+        <w:lastRenderedPageBreak/>
         <w:t>在抓取了网页之后，</w:t>
       </w:r>
       <w:r>
@@ -2073,16 +2328,7 @@
           <w:sz w:val="28"/>
           <w:szCs w:val="28"/>
         </w:rPr>
-        <w:t>网</w:t>
-      </w:r>
-      <w:r>
-        <w:rPr>
-          <w:rFonts w:ascii="Times New Roman" w:eastAsia="STSong" w:hAnsi="Times New Roman" w:hint="eastAsia"/>
-          <w:sz w:val="28"/>
-          <w:szCs w:val="28"/>
-        </w:rPr>
-        <w:lastRenderedPageBreak/>
-        <w:t>页爬取任务</w:t>
+        <w:t>网页爬取任务</w:t>
       </w:r>
       <w:proofErr w:type="gramEnd"/>
       <w:r>
@@ -3288,6 +3534,7 @@
           <w:sz w:val="28"/>
           <w:szCs w:val="28"/>
         </w:rPr>
+        <w:lastRenderedPageBreak/>
         <w:drawing>
           <wp:inline distT="0" distB="0" distL="0" distR="0" wp14:anchorId="16F2591B" wp14:editId="6A512CC9">
             <wp:extent cx="5943600" cy="3278505"/>
@@ -8419,7 +8666,7 @@
     <w:p>
       <w:pPr>
         <w:rPr>
-          <w:rFonts w:ascii="Times New Roman" w:eastAsia="STSong" w:hAnsi="Times New Roman" w:hint="eastAsia"/>
+          <w:rFonts w:ascii="Times New Roman" w:eastAsia="STSong" w:hAnsi="Times New Roman"/>
           <w:sz w:val="28"/>
           <w:szCs w:val="28"/>
         </w:rPr>
@@ -10605,7 +10852,7 @@
     <w:p>
       <w:pPr>
         <w:rPr>
-          <w:rFonts w:ascii="Times New Roman" w:eastAsia="STSong" w:hAnsi="Times New Roman" w:hint="eastAsia"/>
+          <w:rFonts w:ascii="Times New Roman" w:eastAsia="STSong" w:hAnsi="Times New Roman"/>
           <w:sz w:val="28"/>
           <w:szCs w:val="28"/>
         </w:rPr>
@@ -11453,7 +11700,7 @@
     <w:p>
       <w:pPr>
         <w:rPr>
-          <w:rFonts w:ascii="Times New Roman" w:eastAsia="STSong" w:hAnsi="Times New Roman" w:hint="eastAsia"/>
+          <w:rFonts w:ascii="Times New Roman" w:eastAsia="STSong" w:hAnsi="Times New Roman"/>
           <w:sz w:val="28"/>
           <w:szCs w:val="28"/>
         </w:rPr>
@@ -11640,7 +11887,7 @@
     <w:p>
       <w:pPr>
         <w:rPr>
-          <w:rFonts w:ascii="Times New Roman" w:eastAsia="STSong" w:hAnsi="Times New Roman" w:hint="eastAsia"/>
+          <w:rFonts w:ascii="Times New Roman" w:eastAsia="STSong" w:hAnsi="Times New Roman"/>
           <w:sz w:val="28"/>
           <w:szCs w:val="28"/>
         </w:rPr>
@@ -13777,6 +14024,27 @@
       <w:szCs w:val="22"/>
     </w:rPr>
   </w:style>
+  <w:style w:type="paragraph" w:styleId="Heading1">
+    <w:name w:val="heading 1"/>
+    <w:basedOn w:val="Normal"/>
+    <w:next w:val="Normal"/>
+    <w:link w:val="Heading1Char"/>
+    <w:uiPriority w:val="9"/>
+    <w:qFormat/>
+    <w:rsid w:val="00C771B6"/>
+    <w:pPr>
+      <w:keepNext/>
+      <w:keepLines/>
+      <w:spacing w:before="240" w:after="0"/>
+      <w:outlineLvl w:val="0"/>
+    </w:pPr>
+    <w:rPr>
+      <w:rFonts w:asciiTheme="majorHAnsi" w:eastAsiaTheme="majorEastAsia" w:hAnsiTheme="majorHAnsi" w:cstheme="majorBidi"/>
+      <w:color w:val="2F5496" w:themeColor="accent1" w:themeShade="BF"/>
+      <w:sz w:val="32"/>
+      <w:szCs w:val="32"/>
+    </w:rPr>
+  </w:style>
   <w:style w:type="character" w:default="1" w:styleId="DefaultParagraphFont">
     <w:name w:val="Default Paragraph Font"/>
     <w:uiPriority w:val="1"/>
@@ -13854,6 +14122,19 @@
     <w:basedOn w:val="DefaultParagraphFont"/>
     <w:link w:val="Footer"/>
     <w:uiPriority w:val="99"/>
+  </w:style>
+  <w:style w:type="character" w:customStyle="1" w:styleId="Heading1Char">
+    <w:name w:val="Heading 1 Char"/>
+    <w:basedOn w:val="DefaultParagraphFont"/>
+    <w:link w:val="Heading1"/>
+    <w:uiPriority w:val="9"/>
+    <w:rsid w:val="00C771B6"/>
+    <w:rPr>
+      <w:rFonts w:asciiTheme="majorHAnsi" w:eastAsiaTheme="majorEastAsia" w:hAnsiTheme="majorHAnsi" w:cstheme="majorBidi"/>
+      <w:color w:val="2F5496" w:themeColor="accent1" w:themeShade="BF"/>
+      <w:sz w:val="32"/>
+      <w:szCs w:val="32"/>
+    </w:rPr>
   </w:style>
 </w:styles>
 </file>

</xml_diff>